<commit_message>
delet old nonusful class
</commit_message>
<xml_diff>
--- a/דוח.docx
+++ b/דוח.docx
@@ -56,8 +56,17 @@
           <w:rFonts w:hint="cs"/>
           <w:rtl/>
         </w:rPr>
-        <w:t>אבי ווסרברגר</w:t>
-      </w:r>
+        <w:t xml:space="preserve">אבי </w:t>
+      </w:r>
+      <w:proofErr w:type="spellStart"/>
+      <w:r>
+        <w:rPr>
+          <w:rFonts w:hint="cs"/>
+          <w:rtl/>
+        </w:rPr>
+        <w:t>ווסרברגר</w:t>
+      </w:r>
+      <w:proofErr w:type="spellEnd"/>
     </w:p>
     <w:p>
       <w:pPr>
@@ -78,6 +87,900 @@
           <w:rFonts w:hint="cs"/>
           <w:rtl/>
         </w:rPr>
+        <w:t>הרצת המערכת:</w:t>
+      </w:r>
+    </w:p>
+    <w:p>
+      <w:pPr>
+        <w:pStyle w:val="3"/>
+        <w:rPr>
+          <w:rtl/>
+        </w:rPr>
+      </w:pPr>
+      <w:r>
+        <w:rPr>
+          <w:rFonts w:hint="cs"/>
+          <w:rtl/>
+        </w:rPr>
+        <w:t>הקדמה</w:t>
+      </w:r>
+    </w:p>
+    <w:p>
+      <w:pPr>
+        <w:rPr>
+          <w:rtl/>
+        </w:rPr>
+      </w:pPr>
+      <w:r>
+        <w:rPr>
+          <w:rFonts w:hint="cs"/>
+          <w:rtl/>
+        </w:rPr>
+        <w:t xml:space="preserve">להוריד את </w:t>
+      </w:r>
+      <w:proofErr w:type="spellStart"/>
+      <w:r>
+        <w:rPr>
+          <w:rFonts w:hint="cs"/>
+          <w:rtl/>
+        </w:rPr>
+        <w:t>הפרוייקט</w:t>
+      </w:r>
+      <w:proofErr w:type="spellEnd"/>
+      <w:r>
+        <w:rPr>
+          <w:rFonts w:hint="cs"/>
+          <w:rtl/>
+        </w:rPr>
+        <w:t xml:space="preserve"> מ</w:t>
+      </w:r>
+      <w:proofErr w:type="spellStart"/>
+      <w:r>
+        <w:t>github</w:t>
+      </w:r>
+      <w:proofErr w:type="spellEnd"/>
+      <w:r>
+        <w:rPr>
+          <w:rFonts w:hint="cs"/>
+          <w:rtl/>
+        </w:rPr>
+        <w:t xml:space="preserve"> ל</w:t>
+      </w:r>
+      <w:r>
+        <w:t>eclipse</w:t>
+      </w:r>
+    </w:p>
+    <w:p>
+      <w:pPr>
+        <w:rPr>
+          <w:rtl/>
+        </w:rPr>
+      </w:pPr>
+      <w:r>
+        <w:rPr>
+          <w:rFonts w:hint="cs"/>
+          <w:rtl/>
+        </w:rPr>
+        <w:t xml:space="preserve">לוודא שמותקן </w:t>
+      </w:r>
+      <w:proofErr w:type="spellStart"/>
+      <w:r>
+        <w:t>gradle</w:t>
+      </w:r>
+      <w:proofErr w:type="spellEnd"/>
+      <w:r>
+        <w:rPr>
+          <w:rFonts w:hint="cs"/>
+          <w:rtl/>
+        </w:rPr>
+        <w:t xml:space="preserve"> על </w:t>
+      </w:r>
+      <w:r>
+        <w:t>eclipse</w:t>
+      </w:r>
+      <w:r>
+        <w:rPr>
+          <w:rFonts w:hint="cs"/>
+          <w:rtl/>
+        </w:rPr>
+        <w:t xml:space="preserve"> (אם לא אז צריך להתקין)</w:t>
+      </w:r>
+    </w:p>
+    <w:p>
+      <w:pPr>
+        <w:rPr>
+          <w:rtl/>
+        </w:rPr>
+      </w:pPr>
+      <w:r>
+        <w:rPr>
+          <w:rFonts w:hint="cs"/>
+          <w:rtl/>
+        </w:rPr>
+        <w:t>ב</w:t>
+      </w:r>
+      <w:proofErr w:type="spellStart"/>
+      <w:r>
+        <w:t>gradle</w:t>
+      </w:r>
+      <w:proofErr w:type="spellEnd"/>
+      <w:r>
+        <w:t xml:space="preserve"> task</w:t>
+      </w:r>
+      <w:r>
+        <w:rPr>
+          <w:rFonts w:hint="cs"/>
+          <w:rtl/>
+        </w:rPr>
+        <w:t xml:space="preserve"> להריץ את </w:t>
+      </w:r>
+      <w:r>
+        <w:t>build</w:t>
+      </w:r>
+    </w:p>
+    <w:p>
+      <w:pPr>
+        <w:pStyle w:val="3"/>
+        <w:rPr>
+          <w:rtl/>
+        </w:rPr>
+      </w:pPr>
+      <w:r>
+        <w:rPr>
+          <w:rFonts w:hint="cs"/>
+          <w:rtl/>
+        </w:rPr>
+        <w:t>הרצה</w:t>
+      </w:r>
+    </w:p>
+    <w:p>
+      <w:r>
+        <w:rPr>
+          <w:rFonts w:hint="cs"/>
+          <w:rtl/>
+        </w:rPr>
+        <w:t>ב</w:t>
+      </w:r>
+      <w:proofErr w:type="spellStart"/>
+      <w:r>
+        <w:t>gradle</w:t>
+      </w:r>
+      <w:proofErr w:type="spellEnd"/>
+      <w:r>
+        <w:t xml:space="preserve"> task</w:t>
+      </w:r>
+    </w:p>
+    <w:p>
+      <w:pPr>
+        <w:rPr>
+          <w:rtl/>
+        </w:rPr>
+      </w:pPr>
+      <w:r>
+        <w:rPr>
+          <w:rFonts w:hint="cs"/>
+          <w:rtl/>
+        </w:rPr>
+        <w:t xml:space="preserve">כדי להפעיל את </w:t>
+      </w:r>
+      <w:proofErr w:type="spellStart"/>
+      <w:r>
+        <w:rPr>
+          <w:rFonts w:hint="cs"/>
+          <w:rtl/>
+        </w:rPr>
+        <w:t>הפרוייקט</w:t>
+      </w:r>
+      <w:proofErr w:type="spellEnd"/>
+      <w:r>
+        <w:rPr>
+          <w:rFonts w:hint="cs"/>
+          <w:rtl/>
+        </w:rPr>
+        <w:t xml:space="preserve"> מריצים את </w:t>
+      </w:r>
+      <w:r>
+        <w:t>application -&gt; run</w:t>
+      </w:r>
+    </w:p>
+    <w:p>
+      <w:pPr>
+        <w:rPr>
+          <w:rtl/>
+        </w:rPr>
+      </w:pPr>
+      <w:r>
+        <w:rPr>
+          <w:rFonts w:hint="cs"/>
+          <w:rtl/>
+        </w:rPr>
+        <w:t xml:space="preserve">כדי להריץ את הטסטים מריצים את </w:t>
+      </w:r>
+      <w:r>
+        <w:t>verification -&gt; test</w:t>
+      </w:r>
+    </w:p>
+    <w:p>
+      <w:r>
+        <w:rPr>
+          <w:rFonts w:hint="cs"/>
+          <w:rtl/>
+        </w:rPr>
+        <w:t xml:space="preserve">כדי להפוך ל </w:t>
+      </w:r>
+      <w:r>
+        <w:t>jar</w:t>
+      </w:r>
+      <w:r>
+        <w:rPr>
+          <w:rFonts w:hint="cs"/>
+          <w:rtl/>
+        </w:rPr>
+        <w:t xml:space="preserve"> מריצים את </w:t>
+      </w:r>
+      <w:r>
+        <w:t xml:space="preserve">build -&gt; jar </w:t>
+      </w:r>
+      <w:r>
+        <w:rPr>
+          <w:rFonts w:hint="cs"/>
+          <w:rtl/>
+        </w:rPr>
+        <w:t xml:space="preserve"> (הוא יימצא </w:t>
+      </w:r>
+      <w:proofErr w:type="spellStart"/>
+      <w:r>
+        <w:rPr>
+          <w:rFonts w:hint="cs"/>
+          <w:rtl/>
+        </w:rPr>
+        <w:t>בתקייה</w:t>
+      </w:r>
+      <w:proofErr w:type="spellEnd"/>
+      <w:r>
+        <w:rPr>
+          <w:rFonts w:hint="cs"/>
+          <w:rtl/>
+        </w:rPr>
+        <w:t xml:space="preserve"> של המערכת ב </w:t>
+      </w:r>
+      <w:r>
+        <w:t>build -&gt; libs</w:t>
+      </w:r>
+      <w:r>
+        <w:rPr>
+          <w:rFonts w:hint="cs"/>
+          <w:rtl/>
+        </w:rPr>
+        <w:t>)</w:t>
+      </w:r>
+    </w:p>
+    <w:p>
+      <w:pPr>
+        <w:rPr>
+          <w:rtl/>
+        </w:rPr>
+      </w:pPr>
+      <w:r>
+        <w:rPr>
+          <w:rFonts w:hint="cs"/>
+          <w:rtl/>
+        </w:rPr>
+        <w:t>כדי להפוך ל</w:t>
+      </w:r>
+      <w:r>
+        <w:t>zip</w:t>
+      </w:r>
+      <w:r>
+        <w:rPr>
+          <w:rFonts w:hint="cs"/>
+          <w:rtl/>
+        </w:rPr>
+        <w:t xml:space="preserve"> </w:t>
+      </w:r>
+      <w:r>
+        <w:t xml:space="preserve">distribution -&gt; </w:t>
+      </w:r>
+      <w:proofErr w:type="spellStart"/>
+      <w:r>
+        <w:t>distZip</w:t>
+      </w:r>
+      <w:proofErr w:type="spellEnd"/>
+    </w:p>
+    <w:p>
+      <w:pPr>
+        <w:rPr>
+          <w:rtl/>
+        </w:rPr>
+      </w:pPr>
+      <w:r>
+        <w:rPr>
+          <w:rFonts w:hint="cs"/>
+          <w:rtl/>
+        </w:rPr>
+        <w:t xml:space="preserve">כדי לנקות קבצים זמניים </w:t>
+      </w:r>
+      <w:r>
+        <w:t xml:space="preserve">build -&gt; </w:t>
+      </w:r>
+      <w:proofErr w:type="spellStart"/>
+      <w:r>
+        <w:t>claen</w:t>
+      </w:r>
+      <w:proofErr w:type="spellEnd"/>
+    </w:p>
+    <w:p>
+      <w:pPr>
+        <w:pStyle w:val="3"/>
+        <w:rPr>
+          <w:rtl/>
+        </w:rPr>
+      </w:pPr>
+      <w:r>
+        <w:rPr>
+          <w:rFonts w:hint="cs"/>
+          <w:rtl/>
+        </w:rPr>
+        <w:t>מודל כללי</w:t>
+      </w:r>
+    </w:p>
+    <w:p>
+      <w:pPr>
+        <w:rPr>
+          <w:rtl/>
+        </w:rPr>
+      </w:pPr>
+    </w:p>
+    <w:p>
+      <w:pPr>
+        <w:rPr>
+          <w:rFonts w:hint="cs"/>
+          <w:rtl/>
+        </w:rPr>
+      </w:pPr>
+      <w:r>
+        <w:rPr>
+          <w:noProof/>
+        </w:rPr>
+        <w:drawing>
+          <wp:anchor distT="0" distB="0" distL="114300" distR="114300" simplePos="0" relativeHeight="251659264" behindDoc="0" locked="0" layoutInCell="1" allowOverlap="1" wp14:anchorId="3B3C3580" wp14:editId="0FDD4299">
+            <wp:simplePos x="0" y="0"/>
+            <wp:positionH relativeFrom="column">
+              <wp:posOffset>-974090</wp:posOffset>
+            </wp:positionH>
+            <wp:positionV relativeFrom="paragraph">
+              <wp:posOffset>280035</wp:posOffset>
+            </wp:positionV>
+            <wp:extent cx="7389495" cy="3644900"/>
+            <wp:effectExtent l="0" t="0" r="1905" b="0"/>
+            <wp:wrapSquare wrapText="bothSides"/>
+            <wp:docPr id="4" name="תמונה 4"/>
+            <wp:cNvGraphicFramePr>
+              <a:graphicFrameLocks xmlns:a="http://schemas.openxmlformats.org/drawingml/2006/main" noChangeAspect="1"/>
+            </wp:cNvGraphicFramePr>
+            <a:graphic xmlns:a="http://schemas.openxmlformats.org/drawingml/2006/main">
+              <a:graphicData uri="http://schemas.openxmlformats.org/drawingml/2006/picture">
+                <pic:pic xmlns:pic="http://schemas.openxmlformats.org/drawingml/2006/picture">
+                  <pic:nvPicPr>
+                    <pic:cNvPr id="0" name=""/>
+                    <pic:cNvPicPr/>
+                  </pic:nvPicPr>
+                  <pic:blipFill rotWithShape="1">
+                    <a:blip r:embed="rId7">
+                      <a:extLst>
+                        <a:ext uri="{28A0092B-C50C-407E-A947-70E740481C1C}">
+                          <a14:useLocalDpi xmlns:a14="http://schemas.microsoft.com/office/drawing/2010/main" val="0"/>
+                        </a:ext>
+                      </a:extLst>
+                    </a:blip>
+                    <a:srcRect l="17049" t="28896" r="493" b="6641"/>
+                    <a:stretch/>
+                  </pic:blipFill>
+                  <pic:spPr bwMode="auto">
+                    <a:xfrm>
+                      <a:off x="0" y="0"/>
+                      <a:ext cx="7389495" cy="3644900"/>
+                    </a:xfrm>
+                    <a:prstGeom prst="rect">
+                      <a:avLst/>
+                    </a:prstGeom>
+                    <a:ln>
+                      <a:noFill/>
+                    </a:ln>
+                    <a:extLst>
+                      <a:ext uri="{53640926-AAD7-44D8-BBD7-CCE9431645EC}">
+                        <a14:shadowObscured xmlns:a14="http://schemas.microsoft.com/office/drawing/2010/main"/>
+                      </a:ext>
+                    </a:extLst>
+                  </pic:spPr>
+                </pic:pic>
+              </a:graphicData>
+            </a:graphic>
+            <wp14:sizeRelH relativeFrom="page">
+              <wp14:pctWidth>0</wp14:pctWidth>
+            </wp14:sizeRelH>
+            <wp14:sizeRelV relativeFrom="page">
+              <wp14:pctHeight>0</wp14:pctHeight>
+            </wp14:sizeRelV>
+          </wp:anchor>
+        </w:drawing>
+      </w:r>
+    </w:p>
+    <w:p>
+      <w:pPr>
+        <w:pStyle w:val="2"/>
+        <w:rPr>
+          <w:rtl/>
+        </w:rPr>
+      </w:pPr>
+    </w:p>
+    <w:p>
+      <w:pPr>
+        <w:rPr>
+          <w:rtl/>
+        </w:rPr>
+      </w:pPr>
+      <w:r>
+        <w:rPr>
+          <w:rFonts w:hint="cs"/>
+          <w:rtl/>
+        </w:rPr>
+        <w:t>הסבר</w:t>
+      </w:r>
+      <w:r>
+        <w:rPr>
+          <w:rFonts w:hint="cs"/>
+          <w:rtl/>
+        </w:rPr>
+        <w:t xml:space="preserve"> כללי</w:t>
+      </w:r>
+      <w:r>
+        <w:rPr>
+          <w:rFonts w:hint="cs"/>
+          <w:rtl/>
+        </w:rPr>
+        <w:t xml:space="preserve"> במילים :בהרצת המערכת המשתמש יוכל להעלות קבצים מסוגים שונים (</w:t>
+      </w:r>
+      <w:proofErr w:type="spellStart"/>
+      <w:r>
+        <w:rPr>
+          <w:rFonts w:hint="cs"/>
+        </w:rPr>
+        <w:t>W</w:t>
+      </w:r>
+      <w:r>
+        <w:t>wiggle,csv,sql</w:t>
+      </w:r>
+      <w:proofErr w:type="spellEnd"/>
+      <w:r>
+        <w:rPr>
+          <w:rFonts w:hint="cs"/>
+          <w:rtl/>
+        </w:rPr>
+        <w:t xml:space="preserve">) למאגר הנתונים, הוא גם יכול לשנות את הקבצים עצמם ומאגר הנתונים יתעדכן, הוא יוכל לבקש להדפיס את מאגר הנתונים כ </w:t>
+      </w:r>
+      <w:r>
+        <w:t>csv/</w:t>
+      </w:r>
+      <w:proofErr w:type="spellStart"/>
+      <w:r>
+        <w:t>kml</w:t>
+      </w:r>
+      <w:proofErr w:type="spellEnd"/>
+      <w:r>
+        <w:rPr>
+          <w:rFonts w:hint="cs"/>
+          <w:rtl/>
+        </w:rPr>
+        <w:t xml:space="preserve">, הוא יכול </w:t>
+      </w:r>
+      <w:proofErr w:type="spellStart"/>
+      <w:r>
+        <w:rPr>
+          <w:rFonts w:hint="cs"/>
+          <w:rtl/>
+        </w:rPr>
+        <w:t>לפלטר</w:t>
+      </w:r>
+      <w:proofErr w:type="spellEnd"/>
+      <w:r>
+        <w:rPr>
+          <w:rFonts w:hint="cs"/>
+          <w:rtl/>
+        </w:rPr>
+        <w:t xml:space="preserve"> מכלל מאגר הנתונים למאגר הנתונים המוצג כעת לפי </w:t>
+      </w:r>
+      <w:r>
+        <w:rPr>
+          <w:rFonts w:hint="cs"/>
+        </w:rPr>
+        <w:t>ID</w:t>
+      </w:r>
+      <w:r>
+        <w:rPr>
+          <w:rFonts w:hint="cs"/>
+          <w:rtl/>
+        </w:rPr>
+        <w:t xml:space="preserve"> ולפי זמן ולפי מיקום, (היחס לפילטר הקודם ביחס </w:t>
+      </w:r>
+      <w:r>
+        <w:rPr>
+          <w:rFonts w:hint="cs"/>
+        </w:rPr>
+        <w:t>OR/AND</w:t>
+      </w:r>
+      <w:r>
+        <w:rPr>
+          <w:rFonts w:hint="cs"/>
+          <w:rtl/>
+        </w:rPr>
+        <w:t xml:space="preserve">), לשמור פילטר ולהעלות אותו. כמו כן הוא יכול להדפיס את כל </w:t>
+      </w:r>
+      <w:proofErr w:type="spellStart"/>
+      <w:r>
+        <w:rPr>
+          <w:rFonts w:hint="cs"/>
+          <w:rtl/>
+        </w:rPr>
+        <w:t>הראוטרים</w:t>
+      </w:r>
+      <w:proofErr w:type="spellEnd"/>
+      <w:r>
+        <w:rPr>
+          <w:rFonts w:hint="cs"/>
+          <w:rtl/>
+        </w:rPr>
+        <w:t xml:space="preserve"> עם המיקומים המשוערכים שלהם ולבקש מיקום משוער של סריקה לפי עוצמת הקליטה שלה של </w:t>
+      </w:r>
+      <w:proofErr w:type="spellStart"/>
+      <w:r>
+        <w:rPr>
+          <w:rFonts w:hint="cs"/>
+          <w:rtl/>
+        </w:rPr>
+        <w:t>ראוטרים</w:t>
+      </w:r>
+      <w:proofErr w:type="spellEnd"/>
+      <w:r>
+        <w:rPr>
+          <w:rFonts w:hint="cs"/>
+          <w:rtl/>
+        </w:rPr>
+        <w:t xml:space="preserve"> שונים </w:t>
+      </w:r>
+      <w:r>
+        <w:rPr>
+          <w:rStyle w:val="a8"/>
+          <w:rtl/>
+        </w:rPr>
+        <w:footnoteReference w:id="1"/>
+      </w:r>
+    </w:p>
+    <w:p>
+      <w:pPr>
+        <w:pStyle w:val="2"/>
+        <w:rPr>
+          <w:rtl/>
+        </w:rPr>
+      </w:pPr>
+      <w:r>
+        <w:rPr>
+          <w:rFonts w:hint="cs"/>
+          <w:rtl/>
+        </w:rPr>
+        <w:t>עבודת המערכת</w:t>
+      </w:r>
+    </w:p>
+    <w:p>
+      <w:pPr>
+        <w:rPr>
+          <w:rtl/>
+        </w:rPr>
+      </w:pPr>
+      <w:r>
+        <w:rPr>
+          <w:rFonts w:hint="cs"/>
+          <w:rtl/>
+        </w:rPr>
+        <w:t xml:space="preserve">המערכת יוצרת עצם של מבנה נתונים ויוצרת תצוגה גרפית, בשלב זה מתפצלים מתוך התכנית הראשית </w:t>
+      </w:r>
+      <w:r>
+        <w:rPr>
+          <w:rFonts w:hint="cs"/>
+          <w:rtl/>
+        </w:rPr>
+        <w:t>ארבע</w:t>
+      </w:r>
+      <w:r>
+        <w:rPr>
+          <w:rFonts w:hint="cs"/>
+          <w:rtl/>
+        </w:rPr>
+        <w:t>ה חוטים:</w:t>
+      </w:r>
+    </w:p>
+    <w:p>
+      <w:pPr>
+        <w:rPr>
+          <w:rFonts w:hint="cs"/>
+          <w:rtl/>
+        </w:rPr>
+      </w:pPr>
+      <w:r>
+        <w:rPr>
+          <w:rFonts w:hint="cs"/>
+          <w:rtl/>
+        </w:rPr>
+        <w:t xml:space="preserve">אחד שכל שנייה מעדכן בתצוגה הגראפית את מספר הסריקות, מספר </w:t>
+      </w:r>
+      <w:proofErr w:type="spellStart"/>
+      <w:r>
+        <w:rPr>
+          <w:rFonts w:hint="cs"/>
+          <w:rtl/>
+        </w:rPr>
+        <w:t>הראוטרים</w:t>
+      </w:r>
+      <w:proofErr w:type="spellEnd"/>
+      <w:r>
+        <w:rPr>
+          <w:rFonts w:hint="cs"/>
+          <w:rtl/>
+        </w:rPr>
+        <w:t xml:space="preserve"> ותיאור הפילטר של מבנה הנתונים.</w:t>
+      </w:r>
+    </w:p>
+    <w:p>
+      <w:pPr>
+        <w:rPr>
+          <w:rFonts w:hint="cs"/>
+          <w:rtl/>
+        </w:rPr>
+      </w:pPr>
+      <w:r>
+        <w:rPr>
+          <w:rFonts w:hint="cs"/>
+          <w:rtl/>
+        </w:rPr>
+        <w:t>שני שבודק האם קבצי ה</w:t>
+      </w:r>
+      <w:r>
+        <w:t>csv</w:t>
+      </w:r>
+      <w:r>
+        <w:rPr>
+          <w:rFonts w:hint="cs"/>
+          <w:rtl/>
+        </w:rPr>
+        <w:t xml:space="preserve"> שהוטענו השתנו.</w:t>
+      </w:r>
+    </w:p>
+    <w:p>
+      <w:pPr>
+        <w:rPr>
+          <w:rtl/>
+        </w:rPr>
+      </w:pPr>
+      <w:r>
+        <w:rPr>
+          <w:rFonts w:hint="cs"/>
+          <w:rtl/>
+        </w:rPr>
+        <w:t xml:space="preserve">שלישי שבודק האם נמחק או הוסף קובץ </w:t>
+      </w:r>
+      <w:proofErr w:type="spellStart"/>
+      <w:r>
+        <w:rPr>
+          <w:rFonts w:hint="cs"/>
+          <w:rtl/>
+        </w:rPr>
+        <w:t>בתקיות</w:t>
+      </w:r>
+      <w:proofErr w:type="spellEnd"/>
+      <w:r>
+        <w:rPr>
+          <w:rFonts w:hint="cs"/>
+          <w:rtl/>
+        </w:rPr>
+        <w:t xml:space="preserve"> ה</w:t>
+      </w:r>
+      <w:r>
+        <w:t>wiggle</w:t>
+      </w:r>
+      <w:r>
+        <w:rPr>
+          <w:rFonts w:hint="cs"/>
+          <w:rtl/>
+        </w:rPr>
+        <w:t xml:space="preserve"> שהוטענו.</w:t>
+      </w:r>
+    </w:p>
+    <w:p>
+      <w:pPr>
+        <w:rPr>
+          <w:rFonts w:hint="cs"/>
+          <w:rtl/>
+        </w:rPr>
+      </w:pPr>
+      <w:r>
+        <w:rPr>
+          <w:rFonts w:hint="cs"/>
+          <w:rtl/>
+        </w:rPr>
+        <w:t xml:space="preserve">ורביעי שבודק האם השתנה טבלת </w:t>
+      </w:r>
+      <w:r>
+        <w:rPr>
+          <w:rFonts w:hint="cs"/>
+        </w:rPr>
+        <w:t>SQL</w:t>
+      </w:r>
+      <w:r>
+        <w:rPr>
+          <w:rFonts w:hint="cs"/>
+          <w:rtl/>
+        </w:rPr>
+        <w:t xml:space="preserve"> שהוטענה.</w:t>
+      </w:r>
+    </w:p>
+    <w:p>
+      <w:pPr>
+        <w:rPr>
+          <w:rFonts w:hint="cs"/>
+          <w:rtl/>
+        </w:rPr>
+      </w:pPr>
+      <w:r>
+        <w:rPr>
+          <w:rFonts w:hint="cs"/>
+          <w:rtl/>
+        </w:rPr>
+        <w:t>(בשלושה האחרונים אם נוצר שינוי הוא מעדכן את מבנה הנתונים)</w:t>
+      </w:r>
+    </w:p>
+    <w:p>
+      <w:r>
+        <w:rPr>
+          <w:rFonts w:hint="cs"/>
+          <w:rtl/>
+        </w:rPr>
+        <w:t xml:space="preserve">במקביל התוכנית הראשית מתפעלת את שאר הפעולות על מבנה הנתונים דרך התצוגה הגראפית, מאפשרת </w:t>
+      </w:r>
+      <w:proofErr w:type="spellStart"/>
+      <w:r>
+        <w:rPr>
+          <w:rFonts w:hint="cs"/>
+          <w:rtl/>
+        </w:rPr>
+        <w:t>לפלטר</w:t>
+      </w:r>
+      <w:proofErr w:type="spellEnd"/>
+      <w:r>
+        <w:rPr>
+          <w:rFonts w:hint="cs"/>
+          <w:rtl/>
+        </w:rPr>
+        <w:t xml:space="preserve"> את מבנה הנתונים, להטעין אותו בעוד קבצי </w:t>
+      </w:r>
+      <w:r>
+        <w:t>csv</w:t>
+      </w:r>
+      <w:r>
+        <w:rPr>
+          <w:rFonts w:hint="cs"/>
+          <w:rtl/>
+        </w:rPr>
+        <w:t xml:space="preserve"> ותיקיות </w:t>
+      </w:r>
+      <w:r>
+        <w:t>wiggle</w:t>
+      </w:r>
+      <w:r>
+        <w:rPr>
+          <w:rFonts w:hint="cs"/>
+          <w:rtl/>
+        </w:rPr>
+        <w:t xml:space="preserve">, אפשרות לשמור את הפילטר בקובץ ולהטעין אותו משם, </w:t>
+      </w:r>
+      <w:r>
+        <w:rPr>
+          <w:rFonts w:hint="cs"/>
+          <w:i/>
+          <w:iCs/>
+          <w:rtl/>
+        </w:rPr>
+        <w:t>לקבל פירוט</w:t>
+      </w:r>
+      <w:r>
+        <w:rPr>
+          <w:rFonts w:hint="cs"/>
+          <w:rtl/>
+        </w:rPr>
+        <w:t xml:space="preserve"> של כלל</w:t>
+      </w:r>
+      <w:r>
+        <w:rPr>
+          <w:rFonts w:hint="cs"/>
+          <w:rtl/>
+        </w:rPr>
+        <w:t xml:space="preserve"> מיקומי</w:t>
+      </w:r>
+      <w:r>
+        <w:rPr>
+          <w:rFonts w:hint="cs"/>
+          <w:rtl/>
+        </w:rPr>
+        <w:t xml:space="preserve"> </w:t>
+      </w:r>
+      <w:proofErr w:type="spellStart"/>
+      <w:r>
+        <w:rPr>
+          <w:rFonts w:hint="cs"/>
+          <w:rtl/>
+        </w:rPr>
+        <w:t>הראוטרים</w:t>
+      </w:r>
+      <w:proofErr w:type="spellEnd"/>
+      <w:r>
+        <w:rPr>
+          <w:rFonts w:hint="cs"/>
+          <w:rtl/>
+        </w:rPr>
+        <w:t xml:space="preserve"> ולמצוא </w:t>
+      </w:r>
+      <w:r>
+        <w:rPr>
+          <w:rFonts w:hint="cs"/>
+          <w:rtl/>
+        </w:rPr>
+        <w:t xml:space="preserve">מיקום של סריקה </w:t>
+      </w:r>
+      <w:proofErr w:type="spellStart"/>
+      <w:r>
+        <w:rPr>
+          <w:rFonts w:hint="cs"/>
+          <w:rtl/>
+        </w:rPr>
+        <w:t>מסויימת</w:t>
+      </w:r>
+      <w:proofErr w:type="spellEnd"/>
+      <w:r>
+        <w:rPr>
+          <w:rFonts w:hint="cs"/>
+          <w:rtl/>
+        </w:rPr>
+        <w:t xml:space="preserve"> </w:t>
+      </w:r>
+      <w:proofErr w:type="spellStart"/>
+      <w:r>
+        <w:rPr>
+          <w:rFonts w:hint="cs"/>
+          <w:rtl/>
+        </w:rPr>
+        <w:t>וכו</w:t>
+      </w:r>
+      <w:proofErr w:type="spellEnd"/>
+    </w:p>
+    <w:p>
+      <w:pPr>
+        <w:rPr>
+          <w:rFonts w:hint="cs"/>
+          <w:rtl/>
+        </w:rPr>
+      </w:pPr>
+    </w:p>
+    <w:p>
+      <w:pPr>
+        <w:pStyle w:val="2"/>
+        <w:rPr>
+          <w:rtl/>
+        </w:rPr>
+      </w:pPr>
+      <w:r>
+        <w:rPr>
+          <w:rFonts w:hint="cs"/>
+          <w:rtl/>
+        </w:rPr>
         <w:t>תיאור המערכת</w:t>
       </w:r>
     </w:p>
@@ -100,7 +1003,247 @@
           <w:rFonts w:hint="cs"/>
           <w:rtl/>
         </w:rPr>
-        <w:t>שלושה מחלקות מרכזיות</w:t>
+        <w:t>ארבע חבילות:</w:t>
+      </w:r>
+    </w:p>
+    <w:p>
+      <w:pPr>
+        <w:pStyle w:val="4"/>
+        <w:rPr>
+          <w:rtl/>
+        </w:rPr>
+      </w:pPr>
+      <w:r>
+        <w:t xml:space="preserve">Main </w:t>
+      </w:r>
+      <w:proofErr w:type="spellStart"/>
+      <w:r>
+        <w:t>progect</w:t>
+      </w:r>
+      <w:proofErr w:type="spellEnd"/>
+    </w:p>
+    <w:p>
+      <w:pPr>
+        <w:rPr>
+          <w:rtl/>
+        </w:rPr>
+      </w:pPr>
+      <w:r>
+        <w:rPr>
+          <w:rFonts w:hint="cs"/>
+          <w:rtl/>
+        </w:rPr>
+        <w:t>מכילה מחלקה ראשית</w:t>
+      </w:r>
+      <w:r>
+        <w:rPr>
+          <w:rFonts w:hint="cs"/>
+          <w:rtl/>
+        </w:rPr>
+        <w:t xml:space="preserve"> </w:t>
+      </w:r>
+      <w:proofErr w:type="spellStart"/>
+      <w:r>
+        <w:t>menues</w:t>
+      </w:r>
+      <w:proofErr w:type="spellEnd"/>
+      <w:r>
+        <w:rPr>
+          <w:rFonts w:hint="cs"/>
+          <w:rtl/>
+        </w:rPr>
+        <w:t xml:space="preserve"> שמתפעלת</w:t>
+      </w:r>
+      <w:r>
+        <w:rPr>
+          <w:rFonts w:hint="cs"/>
+          <w:rtl/>
+        </w:rPr>
+        <w:t xml:space="preserve"> </w:t>
+      </w:r>
+      <w:r>
+        <w:t>database</w:t>
+      </w:r>
+      <w:r>
+        <w:rPr>
+          <w:rFonts w:hint="cs"/>
+          <w:rtl/>
+        </w:rPr>
+        <w:t xml:space="preserve"> מתוך </w:t>
+      </w:r>
+      <w:proofErr w:type="spellStart"/>
+      <w:r>
+        <w:t>gui</w:t>
+      </w:r>
+      <w:proofErr w:type="spellEnd"/>
+      <w:r>
+        <w:rPr>
+          <w:rFonts w:hint="cs"/>
+          <w:rtl/>
+        </w:rPr>
+        <w:t xml:space="preserve"> כמו שתואר לעיל</w:t>
+      </w:r>
+    </w:p>
+    <w:p>
+      <w:pPr>
+        <w:rPr>
+          <w:rtl/>
+        </w:rPr>
+      </w:pPr>
+      <w:r>
+        <w:rPr>
+          <w:rFonts w:hint="cs"/>
+          <w:rtl/>
+        </w:rPr>
+        <w:t xml:space="preserve">מחלקה </w:t>
+      </w:r>
+      <w:proofErr w:type="spellStart"/>
+      <w:r>
+        <w:rPr>
+          <w:rFonts w:ascii="Consolas" w:hAnsi="Consolas" w:cs="Consolas"/>
+          <w:color w:val="000000"/>
+          <w:sz w:val="20"/>
+          <w:szCs w:val="20"/>
+          <w:highlight w:val="lightGray"/>
+        </w:rPr>
+        <w:t>jtextPrint</w:t>
+      </w:r>
+      <w:proofErr w:type="spellEnd"/>
+      <w:r>
+        <w:rPr>
+          <w:rFonts w:hint="cs"/>
+          <w:rtl/>
+        </w:rPr>
+        <w:t xml:space="preserve"> </w:t>
+      </w:r>
+      <w:r>
+        <w:rPr>
+          <w:rFonts w:hint="cs"/>
+          <w:rtl/>
+        </w:rPr>
+        <w:t>שמייצרת חלון טקסט שאליו מודפס ה</w:t>
+      </w:r>
+      <w:r>
+        <w:t>output</w:t>
+      </w:r>
+      <w:r>
+        <w:rPr>
+          <w:rFonts w:hint="cs"/>
+          <w:rtl/>
+        </w:rPr>
+        <w:t xml:space="preserve"> של התוכנית (כגון מיקומי </w:t>
+      </w:r>
+      <w:proofErr w:type="spellStart"/>
+      <w:r>
+        <w:rPr>
+          <w:rFonts w:hint="cs"/>
+          <w:rtl/>
+        </w:rPr>
+        <w:t>ראוטרים</w:t>
+      </w:r>
+      <w:proofErr w:type="spellEnd"/>
+      <w:r>
+        <w:rPr>
+          <w:rFonts w:hint="cs"/>
+          <w:rtl/>
+        </w:rPr>
+        <w:t xml:space="preserve">, </w:t>
+      </w:r>
+      <w:proofErr w:type="spellStart"/>
+      <w:r>
+        <w:rPr>
+          <w:rFonts w:hint="cs"/>
+          <w:rtl/>
+        </w:rPr>
+        <w:t>עידכונים</w:t>
+      </w:r>
+      <w:proofErr w:type="spellEnd"/>
+      <w:r>
+        <w:rPr>
+          <w:rFonts w:hint="cs"/>
+          <w:rtl/>
+        </w:rPr>
+        <w:t xml:space="preserve"> לגבי בקשות משתמש שנכשלו וכדומה)</w:t>
+      </w:r>
+    </w:p>
+    <w:p>
+      <w:pPr>
+        <w:rPr>
+          <w:rFonts w:hint="cs"/>
+          <w:rtl/>
+        </w:rPr>
+      </w:pPr>
+      <w:r>
+        <w:rPr>
+          <w:rFonts w:hint="cs"/>
+          <w:rtl/>
+        </w:rPr>
+        <w:t xml:space="preserve">ושתי מחלקות לא פעילות ישנות </w:t>
+      </w:r>
+      <w:r>
+        <w:t>ex0,ex2</w:t>
+      </w:r>
+      <w:r>
+        <w:rPr>
+          <w:rFonts w:hint="cs"/>
+          <w:rtl/>
+        </w:rPr>
+        <w:t xml:space="preserve"> שעובדות עם </w:t>
+      </w:r>
+      <w:proofErr w:type="spellStart"/>
+      <w:r>
+        <w:rPr>
+          <w:rFonts w:hint="cs"/>
+          <w:rtl/>
+        </w:rPr>
+        <w:t>גירסאות</w:t>
+      </w:r>
+      <w:proofErr w:type="spellEnd"/>
+      <w:r>
+        <w:rPr>
+          <w:rFonts w:hint="cs"/>
+          <w:rtl/>
+        </w:rPr>
+        <w:t xml:space="preserve"> ישנות יותר שהיו עושות את מה שביקשו במטלות אלו ונשארו כדי להראות שאכן עשינו אותן</w:t>
+      </w:r>
+    </w:p>
+    <w:p>
+      <w:pPr>
+        <w:rPr>
+          <w:rFonts w:hint="cs"/>
+          <w:rtl/>
+        </w:rPr>
+      </w:pPr>
+      <w:bookmarkStart w:id="0" w:name="_GoBack"/>
+      <w:bookmarkEnd w:id="0"/>
+    </w:p>
+    <w:p>
+      <w:pPr>
+        <w:pStyle w:val="3"/>
+        <w:rPr>
+          <w:rtl/>
+        </w:rPr>
+      </w:pPr>
+      <w:r>
+        <w:rPr>
+          <w:rFonts w:hint="cs"/>
+          <w:rtl/>
+        </w:rPr>
+        <w:t xml:space="preserve">המערכת כוללת </w:t>
+      </w:r>
+      <w:r>
+        <w:rPr>
+          <w:rFonts w:hint="cs"/>
+          <w:rtl/>
+        </w:rPr>
+        <w:t>שלושה</w:t>
+      </w:r>
+      <w:r>
+        <w:rPr>
+          <w:rFonts w:hint="cs"/>
+          <w:rtl/>
+        </w:rPr>
+        <w:t xml:space="preserve"> מחלקות מרכזיות</w:t>
       </w:r>
       <w:r>
         <w:rPr>
@@ -125,6 +1268,7 @@
         </w:rPr>
         <w:t xml:space="preserve">המחלקה </w:t>
       </w:r>
+      <w:proofErr w:type="spellStart"/>
       <w:r>
         <w:rPr>
           <w:b/>
@@ -132,6 +1276,7 @@
         </w:rPr>
         <w:t>WiggleWifi</w:t>
       </w:r>
+      <w:proofErr w:type="spellEnd"/>
       <w:r>
         <w:rPr>
           <w:rFonts w:hint="cs"/>
@@ -139,15 +1284,33 @@
         </w:rPr>
         <w:t xml:space="preserve"> שמעבירה מקבצי </w:t>
       </w:r>
+      <w:proofErr w:type="spellStart"/>
       <w:r>
         <w:t>WiggleWifi</w:t>
       </w:r>
-      <w:r>
-        <w:rPr>
-          <w:rFonts w:hint="cs"/>
-          <w:rtl/>
-        </w:rPr>
-        <w:t xml:space="preserve"> למסד נתונים, הפונקציה המרכזית מקבלת נתיב של תקיה עם קבצים כאלו בתוכה</w:t>
+      <w:proofErr w:type="spellEnd"/>
+      <w:r>
+        <w:rPr>
+          <w:rFonts w:hint="cs"/>
+          <w:rtl/>
+        </w:rPr>
+        <w:t xml:space="preserve"> למסד נתונים, הפונקציה המרכזית מקבלת נתיב של </w:t>
+      </w:r>
+      <w:proofErr w:type="spellStart"/>
+      <w:r>
+        <w:rPr>
+          <w:rFonts w:hint="cs"/>
+          <w:rtl/>
+        </w:rPr>
+        <w:t>תקיה</w:t>
+      </w:r>
+      <w:proofErr w:type="spellEnd"/>
+      <w:r>
+        <w:rPr>
+          <w:rFonts w:hint="cs"/>
+          <w:rtl/>
+        </w:rPr>
+        <w:t xml:space="preserve"> עם קבצים כאלו בתוכה</w:t>
       </w:r>
     </w:p>
     <w:p>
@@ -281,6 +1444,7 @@
           <w:bCs/>
           <w:rtl/>
         </w:rPr>
+        <w:lastRenderedPageBreak/>
         <w:t xml:space="preserve">המחלקה </w:t>
       </w:r>
       <w:r>
@@ -375,6 +1539,7 @@
         </w:rPr>
         <w:t xml:space="preserve">המחלקה </w:t>
       </w:r>
+      <w:proofErr w:type="spellStart"/>
       <w:r>
         <w:rPr>
           <w:b/>
@@ -382,6 +1547,7 @@
         </w:rPr>
         <w:t>databaseFunctions</w:t>
       </w:r>
+      <w:proofErr w:type="spellEnd"/>
       <w:r>
         <w:rPr>
           <w:rFonts w:hint="cs"/>
@@ -428,6 +1594,7 @@
         </w:rPr>
         <w:t xml:space="preserve">המחלקה </w:t>
       </w:r>
+      <w:proofErr w:type="spellStart"/>
       <w:r>
         <w:rPr>
           <w:b/>
@@ -450,6 +1617,7 @@
         </w:rPr>
         <w:t>unctions</w:t>
       </w:r>
+      <w:proofErr w:type="spellEnd"/>
       <w:r>
         <w:rPr>
           <w:rFonts w:hint="cs"/>
@@ -461,7 +1629,6 @@
     <w:p>
       <w:pPr>
         <w:rPr>
-          <w:rFonts w:hint="cs"/>
           <w:rtl/>
         </w:rPr>
       </w:pPr>
@@ -480,7 +1647,55 @@
           <w:rFonts w:hint="cs"/>
           <w:rtl/>
         </w:rPr>
-        <w:t xml:space="preserve"> מכילה פונקציה פומבית שבהנתן מסד נתונים של סריקות משערכת את מיקום הראוטרים (בעזרת מספר שמייצג לפי כמה סריקות לבדוק) ומכילה פונקציה שבהנתן שני מסדי נתונים משערכת באמצעות הראשון את מיקום הסריקות של השני (נעזרת במספר שמייצג בכמה סריקות להשתמש כדי לשערך)</w:t>
+        <w:t xml:space="preserve"> מכילה פונקציה פומבית </w:t>
+      </w:r>
+      <w:proofErr w:type="spellStart"/>
+      <w:r>
+        <w:rPr>
+          <w:rFonts w:hint="cs"/>
+          <w:rtl/>
+        </w:rPr>
+        <w:t>שבהנתן</w:t>
+      </w:r>
+      <w:proofErr w:type="spellEnd"/>
+      <w:r>
+        <w:rPr>
+          <w:rFonts w:hint="cs"/>
+          <w:rtl/>
+        </w:rPr>
+        <w:t xml:space="preserve"> מסד נתונים של סריקות משערכת את מיקום </w:t>
+      </w:r>
+      <w:proofErr w:type="spellStart"/>
+      <w:r>
+        <w:rPr>
+          <w:rFonts w:hint="cs"/>
+          <w:rtl/>
+        </w:rPr>
+        <w:t>הראוטרים</w:t>
+      </w:r>
+      <w:proofErr w:type="spellEnd"/>
+      <w:r>
+        <w:rPr>
+          <w:rFonts w:hint="cs"/>
+          <w:rtl/>
+        </w:rPr>
+        <w:t xml:space="preserve"> (בעזרת מספר שמייצג לפי כמה סריקות לבדוק) ומכילה פונקציה </w:t>
+      </w:r>
+      <w:proofErr w:type="spellStart"/>
+      <w:r>
+        <w:rPr>
+          <w:rFonts w:hint="cs"/>
+          <w:rtl/>
+        </w:rPr>
+        <w:t>שבהנתן</w:t>
+      </w:r>
+      <w:proofErr w:type="spellEnd"/>
+      <w:r>
+        <w:rPr>
+          <w:rFonts w:hint="cs"/>
+          <w:rtl/>
+        </w:rPr>
+        <w:t xml:space="preserve"> שני מסדי נתונים משערכת באמצעות הראשון את מיקום הסריקות של השני (נעזרת במספר שמייצג בכמה סריקות להשתמש כדי לשערך)</w:t>
       </w:r>
     </w:p>
     <w:p>
@@ -510,7 +1725,23 @@
           <w:rFonts w:hint="cs"/>
           <w:rtl/>
         </w:rPr>
-        <w:t xml:space="preserve"> מהווה מחלקת בדיקות לכלל הפרוייקט, משתמשת בקבצים שנמצאים בתקיה </w:t>
+        <w:t xml:space="preserve"> מהווה מחלקת בדיקות לכלל </w:t>
+      </w:r>
+      <w:proofErr w:type="spellStart"/>
+      <w:r>
+        <w:rPr>
+          <w:rFonts w:hint="cs"/>
+          <w:rtl/>
+        </w:rPr>
+        <w:t>הפרוייקט</w:t>
+      </w:r>
+      <w:proofErr w:type="spellEnd"/>
+      <w:r>
+        <w:rPr>
+          <w:rFonts w:hint="cs"/>
+          <w:rtl/>
+        </w:rPr>
+        <w:t xml:space="preserve">, משתמשת בקבצים שנמצאים בתקיה </w:t>
       </w:r>
       <w:r>
         <w:t>test</w:t>
@@ -543,7 +1774,23 @@
           <w:rFonts w:hint="cs"/>
           <w:rtl/>
         </w:rPr>
-        <w:t xml:space="preserve"> מהווה את הפונקציות שבקשו מאיתנו ב</w:t>
+        <w:t xml:space="preserve"> מהווה את הפונקציות שבקשו </w:t>
+      </w:r>
+      <w:proofErr w:type="spellStart"/>
+      <w:r>
+        <w:rPr>
+          <w:rFonts w:hint="cs"/>
+          <w:rtl/>
+        </w:rPr>
+        <w:t>מאיתנו</w:t>
+      </w:r>
+      <w:proofErr w:type="spellEnd"/>
+      <w:r>
+        <w:rPr>
+          <w:rFonts w:hint="cs"/>
+          <w:rtl/>
+        </w:rPr>
+        <w:t xml:space="preserve"> ב</w:t>
       </w:r>
       <w:r>
         <w:t>ex0</w:t>
@@ -571,7 +1818,23 @@
           <w:rFonts w:hint="cs"/>
           <w:rtl/>
         </w:rPr>
-        <w:t xml:space="preserve"> מהווה את האלגוריתמים שבקשו מאיתנו ב</w:t>
+        <w:t xml:space="preserve"> מהווה את האלגוריתמים שבקשו </w:t>
+      </w:r>
+      <w:proofErr w:type="spellStart"/>
+      <w:r>
+        <w:rPr>
+          <w:rFonts w:hint="cs"/>
+          <w:rtl/>
+        </w:rPr>
+        <w:t>מאיתנו</w:t>
+      </w:r>
+      <w:proofErr w:type="spellEnd"/>
+      <w:r>
+        <w:rPr>
+          <w:rFonts w:hint="cs"/>
+          <w:rtl/>
+        </w:rPr>
+        <w:t xml:space="preserve"> ב</w:t>
       </w:r>
       <w:r>
         <w:t>ex2</w:t>
@@ -607,6 +1870,7 @@
         </w:rPr>
         <w:t xml:space="preserve">העצם </w:t>
       </w:r>
+      <w:proofErr w:type="spellStart"/>
       <w:r>
         <w:rPr>
           <w:b/>
@@ -614,6 +1878,7 @@
         </w:rPr>
         <w:t>wifi</w:t>
       </w:r>
+      <w:proofErr w:type="spellEnd"/>
       <w:r>
         <w:rPr>
           <w:rFonts w:hint="cs"/>
@@ -630,9 +1895,11 @@
         </w:rPr>
         <w:t xml:space="preserve">שמכיל פרטים על </w:t>
       </w:r>
+      <w:proofErr w:type="spellStart"/>
       <w:r>
         <w:t>wifi</w:t>
       </w:r>
+      <w:proofErr w:type="spellEnd"/>
     </w:p>
     <w:p>
       <w:pPr>
@@ -649,7 +1916,8 @@
         </w:rPr>
         <w:t xml:space="preserve">העצם </w:t>
       </w:r>
-      <w:bookmarkStart w:id="0" w:name="_Hlk500107746"/>
+      <w:bookmarkStart w:id="1" w:name="_Hlk500107746"/>
+      <w:proofErr w:type="spellStart"/>
       <w:r>
         <w:rPr>
           <w:b/>
@@ -657,7 +1925,8 @@
         </w:rPr>
         <w:t>sameScanWifi</w:t>
       </w:r>
-      <w:bookmarkEnd w:id="0"/>
+      <w:bookmarkEnd w:id="1"/>
+      <w:proofErr w:type="spellEnd"/>
       <w:r>
         <w:rPr>
           <w:rFonts w:hint="cs"/>
@@ -674,15 +1943,33 @@
         </w:rPr>
         <w:t xml:space="preserve">שמכיל עד 10 </w:t>
       </w:r>
+      <w:proofErr w:type="spellStart"/>
       <w:r>
         <w:t>wifi</w:t>
       </w:r>
-      <w:r>
-        <w:rPr>
-          <w:rFonts w:hint="cs"/>
-          <w:rtl/>
-        </w:rPr>
-        <w:t xml:space="preserve"> ומיקום איפה נמדד ות.ז. של המכשיר המודד וזמן המדידה</w:t>
+      <w:proofErr w:type="spellEnd"/>
+      <w:r>
+        <w:rPr>
+          <w:rFonts w:hint="cs"/>
+          <w:rtl/>
+        </w:rPr>
+        <w:t xml:space="preserve"> ומיקום איפה נמדד </w:t>
+      </w:r>
+      <w:proofErr w:type="spellStart"/>
+      <w:r>
+        <w:rPr>
+          <w:rFonts w:hint="cs"/>
+          <w:rtl/>
+        </w:rPr>
+        <w:t>ות.ז</w:t>
+      </w:r>
+      <w:proofErr w:type="spellEnd"/>
+      <w:r>
+        <w:rPr>
+          <w:rFonts w:hint="cs"/>
+          <w:rtl/>
+        </w:rPr>
+        <w:t>. של המכשיר המודד וזמן המדידה</w:t>
       </w:r>
     </w:p>
     <w:p>
@@ -700,6 +1987,7 @@
         </w:rPr>
         <w:t xml:space="preserve">העצם </w:t>
       </w:r>
+      <w:proofErr w:type="spellStart"/>
       <w:r>
         <w:rPr>
           <w:b/>
@@ -707,6 +1995,7 @@
         </w:rPr>
         <w:t>wifiWithCoordinates</w:t>
       </w:r>
+      <w:proofErr w:type="spellEnd"/>
       <w:r>
         <w:rPr>
           <w:rFonts w:hint="cs"/>
@@ -714,9 +2003,11 @@
         </w:rPr>
         <w:t xml:space="preserve"> יורש מ</w:t>
       </w:r>
+      <w:proofErr w:type="spellStart"/>
       <w:r>
         <w:t>wifi</w:t>
       </w:r>
+      <w:proofErr w:type="spellEnd"/>
       <w:r>
         <w:rPr>
           <w:rFonts w:hint="cs"/>
@@ -724,9 +2015,11 @@
         </w:rPr>
         <w:t xml:space="preserve"> וכן מכיל קואורדינטות (נועד למציאת מיקום </w:t>
       </w:r>
+      <w:proofErr w:type="spellStart"/>
       <w:r>
         <w:t>wifi</w:t>
       </w:r>
+      <w:proofErr w:type="spellEnd"/>
       <w:r>
         <w:rPr>
           <w:rFonts w:hint="cs"/>
@@ -748,9 +2041,11 @@
         </w:rPr>
         <w:t xml:space="preserve">מאגר מידע הוא בעצם ווקטור של </w:t>
       </w:r>
+      <w:proofErr w:type="spellStart"/>
       <w:r>
         <w:t>sameScanWifi</w:t>
       </w:r>
+      <w:proofErr w:type="spellEnd"/>
     </w:p>
     <w:p>
       <w:pPr>
@@ -817,204 +2112,257 @@
           <w:rFonts w:hint="cs"/>
           <w:rtl/>
         </w:rPr>
+        <w:t>כלי תוכנה</w:t>
+      </w:r>
+    </w:p>
+    <w:p>
+      <w:pPr>
+        <w:rPr>
+          <w:rtl/>
+        </w:rPr>
+      </w:pPr>
+      <w:r>
+        <w:rPr>
+          <w:rFonts w:hint="cs"/>
+          <w:rtl/>
+        </w:rPr>
+        <w:t>השתמשנו בספריות הר</w:t>
+      </w:r>
+      <w:r>
+        <w:rPr>
+          <w:rFonts w:hint="cs"/>
+          <w:rtl/>
+        </w:rPr>
+        <w:t xml:space="preserve">גילות בג'אווה, בממשק, </w:t>
+      </w:r>
+      <w:r>
+        <w:rPr>
+          <w:rFonts w:hint="cs"/>
+          <w:rtl/>
+        </w:rPr>
+        <w:t>בלכידת שגיאות [</w:t>
+      </w:r>
+      <w:r>
+        <w:t>try-catch</w:t>
+      </w:r>
+      <w:r>
+        <w:rPr>
+          <w:rFonts w:hint="cs"/>
+          <w:rtl/>
+        </w:rPr>
+        <w:t xml:space="preserve">](על מנת לסנן קלט שגוי) </w:t>
+      </w:r>
+      <w:r>
+        <w:rPr>
+          <w:rFonts w:hint="cs"/>
+          <w:rtl/>
+        </w:rPr>
+        <w:t xml:space="preserve"> </w:t>
+      </w:r>
+      <w:proofErr w:type="spellStart"/>
+      <w:r>
+        <w:rPr>
+          <w:rFonts w:hint="cs"/>
+          <w:rtl/>
+        </w:rPr>
+        <w:t>וב</w:t>
+      </w:r>
+      <w:proofErr w:type="spellEnd"/>
+      <w:r>
+        <w:t xml:space="preserve"> </w:t>
+      </w:r>
+      <w:r>
+        <w:t xml:space="preserve">java </w:t>
+      </w:r>
+      <w:proofErr w:type="spellStart"/>
+      <w:r>
+        <w:t>api</w:t>
+      </w:r>
+      <w:proofErr w:type="spellEnd"/>
+      <w:r>
+        <w:t xml:space="preserve"> for </w:t>
+      </w:r>
+      <w:proofErr w:type="spellStart"/>
+      <w:r>
+        <w:t>kml</w:t>
+      </w:r>
+      <w:proofErr w:type="spellEnd"/>
+      <w:r>
+        <w:rPr>
+          <w:rFonts w:hint="cs"/>
+          <w:rtl/>
+        </w:rPr>
+        <w:t xml:space="preserve"> (</w:t>
+      </w:r>
+      <w:proofErr w:type="spellStart"/>
+      <w:r>
+        <w:t>jak</w:t>
+      </w:r>
+      <w:proofErr w:type="spellEnd"/>
+      <w:r>
+        <w:rPr>
+          <w:rFonts w:hint="cs"/>
+          <w:rtl/>
+        </w:rPr>
+        <w:t>)</w:t>
+      </w:r>
+      <w:r>
+        <w:rPr>
+          <w:rFonts w:hint="cs"/>
+          <w:rtl/>
+        </w:rPr>
+        <w:t xml:space="preserve"> </w:t>
+      </w:r>
+      <w:proofErr w:type="spellStart"/>
+      <w:r>
+        <w:rPr>
+          <w:rFonts w:hint="cs"/>
+          <w:rtl/>
+        </w:rPr>
+        <w:t>ובאיטרטור</w:t>
+      </w:r>
+      <w:proofErr w:type="spellEnd"/>
+      <w:r>
+        <w:rPr>
+          <w:rFonts w:hint="cs"/>
+          <w:rtl/>
+        </w:rPr>
+        <w:t xml:space="preserve"> ובווקטור</w:t>
+      </w:r>
+      <w:r>
+        <w:rPr>
+          <w:rFonts w:hint="cs"/>
+          <w:rtl/>
+        </w:rPr>
+        <w:t xml:space="preserve"> </w:t>
+      </w:r>
+      <w:proofErr w:type="spellStart"/>
+      <w:r>
+        <w:rPr>
+          <w:rFonts w:hint="cs"/>
+          <w:rtl/>
+        </w:rPr>
+        <w:t>ןב</w:t>
+      </w:r>
+      <w:proofErr w:type="spellEnd"/>
+      <w:r>
+        <w:rPr>
+          <w:rFonts w:hint="cs"/>
+          <w:rtl/>
+        </w:rPr>
+        <w:t xml:space="preserve"> </w:t>
+      </w:r>
+      <w:proofErr w:type="spellStart"/>
+      <w:r>
+        <w:t>hashmap</w:t>
+      </w:r>
+      <w:proofErr w:type="spellEnd"/>
+      <w:r>
+        <w:rPr>
+          <w:rFonts w:hint="cs"/>
+          <w:rtl/>
+        </w:rPr>
+        <w:t xml:space="preserve"> ובירושה</w:t>
+      </w:r>
+    </w:p>
+    <w:p>
+      <w:pPr>
+        <w:pStyle w:val="2"/>
+        <w:rPr>
+          <w:rtl/>
+        </w:rPr>
+      </w:pPr>
+      <w:r>
+        <w:rPr>
+          <w:rFonts w:hint="cs"/>
+          <w:rtl/>
+        </w:rPr>
+        <w:t>בדיקות</w:t>
+      </w:r>
+    </w:p>
+    <w:p>
+      <w:pPr>
+        <w:rPr>
+          <w:rtl/>
+        </w:rPr>
+      </w:pPr>
+      <w:r>
+        <w:rPr>
+          <w:rFonts w:hint="cs"/>
+          <w:rtl/>
+        </w:rPr>
+        <w:t>מצורפת תיקיה</w:t>
+      </w:r>
+      <w:r>
+        <w:rPr>
+          <w:rFonts w:hint="cs"/>
+          <w:rtl/>
+        </w:rPr>
+        <w:t xml:space="preserve"> בשם </w:t>
+      </w:r>
+      <w:r>
+        <w:t>test</w:t>
+      </w:r>
+      <w:r>
+        <w:rPr>
+          <w:rFonts w:hint="cs"/>
+          <w:rtl/>
+        </w:rPr>
+        <w:t xml:space="preserve"> עם קבצי אפליקציה תקינים ולא תקינים וכן קבצי </w:t>
+      </w:r>
+      <w:r>
+        <w:t>csv</w:t>
+      </w:r>
+      <w:r>
+        <w:rPr>
+          <w:rFonts w:hint="cs"/>
+          <w:rtl/>
+        </w:rPr>
+        <w:t xml:space="preserve"> כנ"ל</w:t>
+      </w:r>
+      <w:r>
+        <w:rPr>
+          <w:rFonts w:hint="cs"/>
+          <w:rtl/>
+        </w:rPr>
+        <w:t xml:space="preserve"> ומחלקת </w:t>
+      </w:r>
+      <w:proofErr w:type="spellStart"/>
+      <w:r>
+        <w:t>junit</w:t>
+      </w:r>
+      <w:proofErr w:type="spellEnd"/>
+      <w:r>
+        <w:rPr>
+          <w:rFonts w:hint="cs"/>
+          <w:rtl/>
+        </w:rPr>
+        <w:t xml:space="preserve"> בשם </w:t>
+      </w:r>
+      <w:r>
+        <w:t>test</w:t>
+      </w:r>
+      <w:r>
+        <w:rPr>
+          <w:rFonts w:hint="cs"/>
+          <w:rtl/>
+        </w:rPr>
+        <w:t xml:space="preserve"> שבודקת את האפליקציה בעזרתם</w:t>
+      </w:r>
+    </w:p>
+    <w:p>
+      <w:pPr>
+        <w:pStyle w:val="1"/>
+        <w:rPr>
+          <w:rtl/>
+        </w:rPr>
+      </w:pPr>
+      <w:r>
+        <w:rPr>
+          <w:rFonts w:hint="cs"/>
+          <w:rtl/>
+        </w:rPr>
         <w:lastRenderedPageBreak/>
-        <w:t>כלי תוכנה</w:t>
-      </w:r>
-    </w:p>
-    <w:p>
-      <w:pPr>
-        <w:rPr>
-          <w:rtl/>
-        </w:rPr>
-      </w:pPr>
-      <w:r>
-        <w:rPr>
-          <w:rFonts w:hint="cs"/>
-          <w:rtl/>
-        </w:rPr>
-        <w:t>השתמשנו בספריות הר</w:t>
-      </w:r>
-      <w:r>
-        <w:rPr>
-          <w:rFonts w:hint="cs"/>
-          <w:rtl/>
-        </w:rPr>
-        <w:t xml:space="preserve">גילות בג'אווה, בממשק, </w:t>
-      </w:r>
-      <w:r>
-        <w:rPr>
-          <w:rFonts w:hint="cs"/>
-          <w:rtl/>
-        </w:rPr>
-        <w:t>בלכידת שגיאות [</w:t>
-      </w:r>
-      <w:r>
-        <w:t>try-catch</w:t>
-      </w:r>
-      <w:r>
-        <w:rPr>
-          <w:rFonts w:hint="cs"/>
-          <w:rtl/>
-        </w:rPr>
-        <w:t xml:space="preserve">](על מנת לסנן קלט שגוי) </w:t>
-      </w:r>
-      <w:r>
-        <w:rPr>
-          <w:rFonts w:hint="cs"/>
-          <w:rtl/>
-        </w:rPr>
-        <w:t xml:space="preserve"> וב</w:t>
-      </w:r>
-      <w:r>
-        <w:t xml:space="preserve"> </w:t>
-      </w:r>
-      <w:r>
-        <w:t>java api for kml</w:t>
-      </w:r>
-      <w:r>
-        <w:rPr>
-          <w:rFonts w:hint="cs"/>
-          <w:rtl/>
-        </w:rPr>
-        <w:t xml:space="preserve"> (</w:t>
-      </w:r>
-      <w:r>
-        <w:t>jak</w:t>
-      </w:r>
-      <w:r>
-        <w:rPr>
-          <w:rFonts w:hint="cs"/>
-          <w:rtl/>
-        </w:rPr>
-        <w:t>)</w:t>
-      </w:r>
-      <w:r>
-        <w:rPr>
-          <w:rFonts w:hint="cs"/>
-          <w:rtl/>
-        </w:rPr>
-        <w:t xml:space="preserve"> </w:t>
-      </w:r>
-      <w:r>
-        <w:rPr>
-          <w:rFonts w:hint="cs"/>
-          <w:rtl/>
-        </w:rPr>
-        <w:t>ובאיטרטור ובווקטור</w:t>
-      </w:r>
-      <w:r>
-        <w:rPr>
-          <w:rFonts w:hint="cs"/>
-          <w:rtl/>
-        </w:rPr>
-        <w:t xml:space="preserve"> ןב </w:t>
-      </w:r>
-      <w:r>
-        <w:t>hashmap</w:t>
-      </w:r>
-      <w:r>
-        <w:rPr>
-          <w:rFonts w:hint="cs"/>
-          <w:rtl/>
-        </w:rPr>
-        <w:t xml:space="preserve"> ובירושה</w:t>
-      </w:r>
-    </w:p>
-    <w:p>
-      <w:pPr>
-        <w:pStyle w:val="2"/>
-        <w:rPr>
-          <w:rtl/>
-        </w:rPr>
-      </w:pPr>
-      <w:r>
-        <w:rPr>
-          <w:rFonts w:hint="cs"/>
-          <w:rtl/>
-        </w:rPr>
-        <w:t>בדיקות</w:t>
-      </w:r>
-    </w:p>
-    <w:p>
-      <w:pPr>
-        <w:rPr>
-          <w:rtl/>
-        </w:rPr>
-      </w:pPr>
-      <w:r>
-        <w:rPr>
-          <w:rFonts w:hint="cs"/>
-          <w:rtl/>
-        </w:rPr>
-        <w:t>מצורפת תיקיה</w:t>
-      </w:r>
-      <w:r>
-        <w:rPr>
-          <w:rFonts w:hint="cs"/>
-          <w:rtl/>
-        </w:rPr>
-        <w:t xml:space="preserve"> בשם </w:t>
-      </w:r>
-      <w:r>
-        <w:t>test</w:t>
-      </w:r>
-      <w:r>
-        <w:rPr>
-          <w:rFonts w:hint="cs"/>
-          <w:rtl/>
-        </w:rPr>
-        <w:t xml:space="preserve"> עם קבצי אפליקציה תקינים ולא תקינים וכן קבצי </w:t>
-      </w:r>
-      <w:r>
-        <w:t>csv</w:t>
-      </w:r>
-      <w:r>
-        <w:rPr>
-          <w:rFonts w:hint="cs"/>
-          <w:rtl/>
-        </w:rPr>
-        <w:t xml:space="preserve"> כנ"ל</w:t>
-      </w:r>
-      <w:r>
-        <w:rPr>
-          <w:rFonts w:hint="cs"/>
-          <w:rtl/>
-        </w:rPr>
-        <w:t xml:space="preserve"> ומחלקת </w:t>
-      </w:r>
-      <w:r>
-        <w:t>junit</w:t>
-      </w:r>
-      <w:r>
-        <w:rPr>
-          <w:rFonts w:hint="cs"/>
-          <w:rtl/>
-        </w:rPr>
-        <w:t xml:space="preserve"> בשם </w:t>
-      </w:r>
-      <w:r>
-        <w:t>test</w:t>
-      </w:r>
-      <w:r>
-        <w:rPr>
-          <w:rFonts w:hint="cs"/>
-          <w:rtl/>
-        </w:rPr>
-        <w:t xml:space="preserve"> שבודקת את האפליקציה בעזרתם</w:t>
-      </w:r>
-    </w:p>
-    <w:p>
-      <w:pPr>
-        <w:pStyle w:val="1"/>
-        <w:rPr>
-          <w:rtl/>
-        </w:rPr>
-      </w:pPr>
-      <w:r>
-        <w:rPr>
-          <w:rFonts w:hint="cs"/>
-          <w:rtl/>
-        </w:rPr>
         <w:t>מטלה 0</w:t>
       </w:r>
     </w:p>
@@ -1068,7 +2416,7 @@
                     </pic:cNvPicPr>
                   </pic:nvPicPr>
                   <pic:blipFill>
-                    <a:blip r:embed="rId5">
+                    <a:blip r:embed="rId8">
                       <a:extLst>
                         <a:ext uri="{28A0092B-C50C-407E-A947-70E740481C1C}">
                           <a14:useLocalDpi xmlns:a14="http://schemas.microsoft.com/office/drawing/2010/main" val="0"/>
@@ -1111,8 +2459,17 @@
           <w:rFonts w:hint="cs"/>
           <w:rtl/>
         </w:rPr>
-        <w:t>למעלה ניתן לראות את נקודות הדגימה עם זמן וה</w:t>
-      </w:r>
+        <w:t xml:space="preserve">למעלה ניתן לראות את נקודות הדגימה עם זמן </w:t>
+      </w:r>
+      <w:proofErr w:type="spellStart"/>
+      <w:r>
+        <w:rPr>
+          <w:rFonts w:hint="cs"/>
+          <w:rtl/>
+        </w:rPr>
+        <w:t>וה</w:t>
+      </w:r>
+      <w:proofErr w:type="spellEnd"/>
       <w:r>
         <w:rPr>
           <w:rFonts w:hint="cs"/>
@@ -1138,7 +2495,6 @@
           <w:rFonts w:hint="cs"/>
           <w:rtl/>
         </w:rPr>
-        <w:lastRenderedPageBreak/>
         <w:t>למטה לחצנו על אחת נקודות הדגימה כדי שתציג את התוכן</w:t>
       </w:r>
       <w:r>
@@ -1164,7 +2520,7 @@
                     </pic:cNvPicPr>
                   </pic:nvPicPr>
                   <pic:blipFill>
-                    <a:blip r:embed="rId6">
+                    <a:blip r:embed="rId9">
                       <a:extLst>
                         <a:ext uri="{28A0092B-C50C-407E-A947-70E740481C1C}">
                           <a14:useLocalDpi xmlns:a14="http://schemas.microsoft.com/office/drawing/2010/main" val="0"/>
@@ -1210,21 +2566,42 @@
           <w:rFonts w:hint="cs"/>
           <w:rtl/>
         </w:rPr>
+        <w:lastRenderedPageBreak/>
         <w:t>תמונה של כלל הדגימות כולל הדגימות שהועלו למודל ונסיעה מהר ברכה לאוניברסיטה (אפשר לראות שה</w:t>
       </w:r>
+      <w:proofErr w:type="spellStart"/>
       <w:r>
         <w:t>gps</w:t>
       </w:r>
-      <w:r>
-        <w:rPr>
-          <w:rFonts w:hint="cs"/>
-          <w:rtl/>
-        </w:rPr>
-        <w:t xml:space="preserve"> של הפלאפון לא מדוייק בדגימה הבודדת שנמצאת בשכם בערך, עושה הרבה בעיות עם </w:t>
-      </w:r>
+      <w:proofErr w:type="spellEnd"/>
+      <w:r>
+        <w:rPr>
+          <w:rFonts w:hint="cs"/>
+          <w:rtl/>
+        </w:rPr>
+        <w:t xml:space="preserve"> של הפלאפון לא </w:t>
+      </w:r>
+      <w:proofErr w:type="spellStart"/>
+      <w:r>
+        <w:rPr>
+          <w:rFonts w:hint="cs"/>
+          <w:rtl/>
+        </w:rPr>
+        <w:t>מדוייק</w:t>
+      </w:r>
+      <w:proofErr w:type="spellEnd"/>
+      <w:r>
+        <w:rPr>
+          <w:rFonts w:hint="cs"/>
+          <w:rtl/>
+        </w:rPr>
+        <w:t xml:space="preserve"> בדגימה הבודדת שנמצאת בשכם בערך, עושה הרבה בעיות עם </w:t>
+      </w:r>
+      <w:proofErr w:type="spellStart"/>
       <w:r>
         <w:t>waze</w:t>
       </w:r>
+      <w:proofErr w:type="spellEnd"/>
       <w:r>
         <w:rPr>
           <w:rFonts w:hint="cs"/>
@@ -1264,7 +2641,7 @@
                     </pic:cNvPicPr>
                   </pic:nvPicPr>
                   <pic:blipFill>
-                    <a:blip r:embed="rId7">
+                    <a:blip r:embed="rId10">
                       <a:extLst>
                         <a:ext uri="{28A0092B-C50C-407E-A947-70E740481C1C}">
                           <a14:useLocalDpi xmlns:a14="http://schemas.microsoft.com/office/drawing/2010/main" val="0"/>
@@ -1377,7 +2754,7 @@
           <w:numId w:val="1"/>
         </w:numPr>
       </w:pPr>
-      <w:hyperlink r:id="rId8" w:history="1">
+      <w:hyperlink r:id="rId11" w:history="1">
         <w:r>
           <w:rPr>
             <w:rStyle w:val="Hyperlink"/>
@@ -1450,9 +2827,11 @@
         </w:rPr>
         <w:t>השתמשנו ב</w:t>
       </w:r>
+      <w:proofErr w:type="spellStart"/>
       <w:r>
         <w:t>jak</w:t>
       </w:r>
+      <w:proofErr w:type="spellEnd"/>
       <w:r>
         <w:rPr>
           <w:rFonts w:hint="cs"/>
@@ -1530,7 +2909,6 @@
     <w:p>
       <w:pPr>
         <w:rPr>
-          <w:rFonts w:hint="cs"/>
           <w:rtl/>
         </w:rPr>
       </w:pPr>
@@ -1556,16 +2934,7 @@
           <w:rFonts w:hint="cs"/>
           <w:rtl/>
         </w:rPr>
-        <w:t xml:space="preserve"> בקובץ</w:t>
-      </w:r>
-      <w:bookmarkStart w:id="1" w:name="_GoBack"/>
-      <w:bookmarkEnd w:id="1"/>
-      <w:r>
-        <w:rPr>
-          <w:rFonts w:hint="cs"/>
-          <w:rtl/>
-        </w:rPr>
-        <w:t xml:space="preserve"> </w:t>
+        <w:t xml:space="preserve"> בקובץ </w:t>
       </w:r>
       <w:r>
         <w:t>word</w:t>
@@ -1595,6 +2964,114 @@
     </w:sectPr>
   </w:body>
 </w:document>
+</file>
+
+<file path=word/endnotes.xml><?xml version="1.0" encoding="utf-8"?>
+<w:endnotes xmlns:wpc="http://schemas.microsoft.com/office/word/2010/wordprocessingCanvas" xmlns:cx="http://schemas.microsoft.com/office/drawing/2014/chartex" xmlns:cx1="http://schemas.microsoft.com/office/drawing/2015/9/8/chartex" xmlns:cx2="http://schemas.microsoft.com/office/drawing/2015/10/21/chartex" xmlns:cx3="http://schemas.microsoft.com/office/drawing/2016/5/9/chartex" xmlns:cx4="http://schemas.microsoft.com/office/drawing/2016/5/10/chartex" xmlns:cx5="http://schemas.microsoft.com/office/drawing/2016/5/11/chartex" xmlns:cx6="http://schemas.microsoft.com/office/drawing/2016/5/12/chartex" xmlns:cx7="http://schemas.microsoft.com/office/drawing/2016/5/13/chartex" xmlns:cx8="http://schemas.microsoft.com/office/drawing/2016/5/14/chartex" xmlns:mc="http://schemas.openxmlformats.org/markup-compatibility/2006" xmlns:aink="http://schemas.microsoft.com/office/drawing/2016/ink" xmlns:am3d="http://schemas.microsoft.com/office/drawing/2017/model3d" xmlns:o="urn:schemas-microsoft-com:office:office" xmlns:r="http://schemas.openxmlformats.org/officeDocument/2006/relationships" xmlns:m="http://schemas.openxmlformats.org/officeDocument/2006/math" xmlns:v="urn:schemas-microsoft-com:vml" xmlns:wp14="http://schemas.microsoft.com/office/word/2010/wordprocessingDrawing" xmlns:wp="http://schemas.openxmlformats.org/drawingml/2006/wordprocessingDrawing" xmlns:w10="urn:schemas-microsoft-com:office:word" xmlns:w="http://schemas.openxmlformats.org/wordprocessingml/2006/main" xmlns:w14="http://schemas.microsoft.com/office/word/2010/wordml" xmlns:w15="http://schemas.microsoft.com/office/word/2012/wordml" xmlns:w16cid="http://schemas.microsoft.com/office/word/2016/wordml/cid" xmlns:w16se="http://schemas.microsoft.com/office/word/2015/wordml/symex" xmlns:wpg="http://schemas.microsoft.com/office/word/2010/wordprocessingGroup" xmlns:wpi="http://schemas.microsoft.com/office/word/2010/wordprocessingInk" xmlns:wne="http://schemas.microsoft.com/office/word/2006/wordml" xmlns:wps="http://schemas.microsoft.com/office/word/2010/wordprocessingShape" mc:Ignorable="w14 w15 w16se w16cid wp14">
+  <w:endnote w:type="separator" w:id="-1">
+    <w:p>
+      <w:pPr>
+        <w:spacing w:after="0" w:line="240" w:lineRule="auto"/>
+      </w:pPr>
+      <w:r>
+        <w:separator/>
+      </w:r>
+    </w:p>
+  </w:endnote>
+  <w:endnote w:type="continuationSeparator" w:id="0">
+    <w:p>
+      <w:pPr>
+        <w:spacing w:after="0" w:line="240" w:lineRule="auto"/>
+      </w:pPr>
+      <w:r>
+        <w:continuationSeparator/>
+      </w:r>
+    </w:p>
+  </w:endnote>
+</w:endnotes>
+</file>
+
+<file path=word/footnotes.xml><?xml version="1.0" encoding="utf-8"?>
+<w:footnotes xmlns:wpc="http://schemas.microsoft.com/office/word/2010/wordprocessingCanvas" xmlns:cx="http://schemas.microsoft.com/office/drawing/2014/chartex" xmlns:cx1="http://schemas.microsoft.com/office/drawing/2015/9/8/chartex" xmlns:cx2="http://schemas.microsoft.com/office/drawing/2015/10/21/chartex" xmlns:cx3="http://schemas.microsoft.com/office/drawing/2016/5/9/chartex" xmlns:cx4="http://schemas.microsoft.com/office/drawing/2016/5/10/chartex" xmlns:cx5="http://schemas.microsoft.com/office/drawing/2016/5/11/chartex" xmlns:cx6="http://schemas.microsoft.com/office/drawing/2016/5/12/chartex" xmlns:cx7="http://schemas.microsoft.com/office/drawing/2016/5/13/chartex" xmlns:cx8="http://schemas.microsoft.com/office/drawing/2016/5/14/chartex" xmlns:mc="http://schemas.openxmlformats.org/markup-compatibility/2006" xmlns:aink="http://schemas.microsoft.com/office/drawing/2016/ink" xmlns:am3d="http://schemas.microsoft.com/office/drawing/2017/model3d" xmlns:o="urn:schemas-microsoft-com:office:office" xmlns:r="http://schemas.openxmlformats.org/officeDocument/2006/relationships" xmlns:m="http://schemas.openxmlformats.org/officeDocument/2006/math" xmlns:v="urn:schemas-microsoft-com:vml" xmlns:wp14="http://schemas.microsoft.com/office/word/2010/wordprocessingDrawing" xmlns:wp="http://schemas.openxmlformats.org/drawingml/2006/wordprocessingDrawing" xmlns:w10="urn:schemas-microsoft-com:office:word" xmlns:w="http://schemas.openxmlformats.org/wordprocessingml/2006/main" xmlns:w14="http://schemas.microsoft.com/office/word/2010/wordml" xmlns:w15="http://schemas.microsoft.com/office/word/2012/wordml" xmlns:w16cid="http://schemas.microsoft.com/office/word/2016/wordml/cid" xmlns:w16se="http://schemas.microsoft.com/office/word/2015/wordml/symex" xmlns:wpg="http://schemas.microsoft.com/office/word/2010/wordprocessingGroup" xmlns:wpi="http://schemas.microsoft.com/office/word/2010/wordprocessingInk" xmlns:wne="http://schemas.microsoft.com/office/word/2006/wordml" xmlns:wps="http://schemas.microsoft.com/office/word/2010/wordprocessingShape" mc:Ignorable="w14 w15 w16se w16cid wp14">
+  <w:footnote w:type="separator" w:id="-1">
+    <w:p>
+      <w:pPr>
+        <w:spacing w:after="0" w:line="240" w:lineRule="auto"/>
+      </w:pPr>
+      <w:r>
+        <w:separator/>
+      </w:r>
+    </w:p>
+  </w:footnote>
+  <w:footnote w:type="continuationSeparator" w:id="0">
+    <w:p>
+      <w:pPr>
+        <w:spacing w:after="0" w:line="240" w:lineRule="auto"/>
+      </w:pPr>
+      <w:r>
+        <w:continuationSeparator/>
+      </w:r>
+    </w:p>
+  </w:footnote>
+  <w:footnote w:id="1">
+    <w:p>
+      <w:pPr>
+        <w:pStyle w:val="a6"/>
+        <w:rPr>
+          <w:rFonts w:hint="cs"/>
+        </w:rPr>
+      </w:pPr>
+      <w:r>
+        <w:rPr>
+          <w:rStyle w:val="a8"/>
+        </w:rPr>
+        <w:footnoteRef/>
+      </w:r>
+      <w:r>
+        <w:rPr>
+          <w:rtl/>
+        </w:rPr>
+        <w:t xml:space="preserve"> </w:t>
+      </w:r>
+      <w:r>
+        <w:rPr>
+          <w:rFonts w:hint="cs"/>
+          <w:rtl/>
+        </w:rPr>
+        <w:t xml:space="preserve">בתמונה אין </w:t>
+      </w:r>
+      <w:r>
+        <w:rPr>
+          <w:rFonts w:hint="cs"/>
+        </w:rPr>
+        <w:t>SQL</w:t>
+      </w:r>
+      <w:r>
+        <w:rPr>
+          <w:rFonts w:hint="cs"/>
+          <w:rtl/>
+        </w:rPr>
+        <w:t xml:space="preserve"> כי נגמר לנו </w:t>
+      </w:r>
+      <w:proofErr w:type="spellStart"/>
+      <w:r>
+        <w:rPr>
+          <w:rFonts w:hint="cs"/>
+          <w:rtl/>
+        </w:rPr>
+        <w:t>רשיון</w:t>
+      </w:r>
+      <w:proofErr w:type="spellEnd"/>
+      <w:r>
+        <w:rPr>
+          <w:rFonts w:hint="cs"/>
+          <w:rtl/>
+        </w:rPr>
+        <w:t xml:space="preserve"> המשמש הזמני באתר שבו יצרנו את זה בין מטלה 3 ל4</w:t>
+      </w:r>
+    </w:p>
+  </w:footnote>
+</w:footnotes>
 </file>
 
 <file path=word/numbering.xml><?xml version="1.0" encoding="utf-8"?>
@@ -2160,6 +3637,28 @@
       <w:szCs w:val="24"/>
     </w:rPr>
   </w:style>
+  <w:style w:type="paragraph" w:styleId="4">
+    <w:name w:val="heading 4"/>
+    <w:basedOn w:val="a"/>
+    <w:next w:val="a"/>
+    <w:link w:val="40"/>
+    <w:uiPriority w:val="9"/>
+    <w:unhideWhenUsed/>
+    <w:qFormat/>
+    <w:rsid w:val="00DF64AB"/>
+    <w:pPr>
+      <w:keepNext/>
+      <w:keepLines/>
+      <w:spacing w:before="40" w:after="0"/>
+      <w:outlineLvl w:val="3"/>
+    </w:pPr>
+    <w:rPr>
+      <w:rFonts w:asciiTheme="majorHAnsi" w:eastAsiaTheme="majorEastAsia" w:hAnsiTheme="majorHAnsi" w:cstheme="majorBidi"/>
+      <w:i/>
+      <w:iCs/>
+      <w:color w:val="2F5496" w:themeColor="accent1" w:themeShade="BF"/>
+    </w:rPr>
+  </w:style>
   <w:style w:type="character" w:default="1" w:styleId="a0">
     <w:name w:val="Default Paragraph Font"/>
     <w:uiPriority w:val="1"/>
@@ -2269,6 +3768,58 @@
       <w:color w:val="1F3763" w:themeColor="accent1" w:themeShade="7F"/>
       <w:sz w:val="24"/>
       <w:szCs w:val="24"/>
+    </w:rPr>
+  </w:style>
+  <w:style w:type="paragraph" w:styleId="a6">
+    <w:name w:val="footnote text"/>
+    <w:basedOn w:val="a"/>
+    <w:link w:val="a7"/>
+    <w:uiPriority w:val="99"/>
+    <w:semiHidden/>
+    <w:unhideWhenUsed/>
+    <w:rsid w:val="00DF64AB"/>
+    <w:pPr>
+      <w:spacing w:after="0" w:line="240" w:lineRule="auto"/>
+    </w:pPr>
+    <w:rPr>
+      <w:sz w:val="20"/>
+      <w:szCs w:val="20"/>
+    </w:rPr>
+  </w:style>
+  <w:style w:type="character" w:customStyle="1" w:styleId="a7">
+    <w:name w:val="טקסט הערת שוליים תו"/>
+    <w:basedOn w:val="a0"/>
+    <w:link w:val="a6"/>
+    <w:uiPriority w:val="99"/>
+    <w:semiHidden/>
+    <w:rsid w:val="00DF64AB"/>
+    <w:rPr>
+      <w:sz w:val="20"/>
+      <w:szCs w:val="20"/>
+    </w:rPr>
+  </w:style>
+  <w:style w:type="character" w:styleId="a8">
+    <w:name w:val="footnote reference"/>
+    <w:basedOn w:val="a0"/>
+    <w:uiPriority w:val="99"/>
+    <w:semiHidden/>
+    <w:unhideWhenUsed/>
+    <w:rsid w:val="00DF64AB"/>
+    <w:rPr>
+      <w:vertAlign w:val="superscript"/>
+    </w:rPr>
+  </w:style>
+  <w:style w:type="character" w:customStyle="1" w:styleId="40">
+    <w:name w:val="כותרת 4 תו"/>
+    <w:basedOn w:val="a0"/>
+    <w:link w:val="4"/>
+    <w:uiPriority w:val="9"/>
+    <w:rsid w:val="00DF64AB"/>
+    <w:rPr>
+      <w:rFonts w:asciiTheme="majorHAnsi" w:eastAsiaTheme="majorEastAsia" w:hAnsiTheme="majorHAnsi" w:cstheme="majorBidi"/>
+      <w:i/>
+      <w:iCs/>
+      <w:color w:val="2F5496" w:themeColor="accent1" w:themeShade="BF"/>
     </w:rPr>
   </w:style>
 </w:styles>

</xml_diff>